<commit_message>
j'ai modifié le docx word
</commit_message>
<xml_diff>
--- a/RRWM Assignment 2 Donald.docx
+++ b/RRWM Assignment 2 Donald.docx
@@ -27,6 +27,8 @@
         <w:jc w:val="both"/>
         <w:rPr>
           <w:rFonts w:ascii="Times New Roman" w:hAnsi="Times New Roman" w:cs="Times New Roman"/>
+          <w:i/>
+          <w:iCs/>
           <w:lang w:val="en-CA"/>
         </w:rPr>
       </w:pPr>
@@ -52,163 +54,81 @@
           <w:lang w:val="en-CA"/>
         </w:rPr>
         <w:br/>
-        <w:t xml:space="preserve">• </w:t>
-      </w:r>
-      <w:r>
+      </w:r>
+    </w:p>
+    <w:p>
+      <w:pPr>
+        <w:jc w:val="both"/>
         <w:rPr>
           <w:rFonts w:ascii="Times New Roman" w:hAnsi="Times New Roman" w:cs="Times New Roman"/>
           <w:i/>
           <w:iCs/>
           <w:lang w:val="en-CA"/>
         </w:rPr>
-        <w:t>Program doesn’t even make a table that looks like what I was sent.</w:t>
+      </w:pPr>
+      <w:r>
+        <w:rPr>
+          <w:rFonts w:ascii="Times New Roman" w:hAnsi="Times New Roman" w:cs="Times New Roman"/>
+          <w:lang w:val="en-CA"/>
+        </w:rPr>
+        <w:t>Yes,</w:t>
       </w:r>
     </w:p>
     <w:p>
       <w:pPr>
         <w:jc w:val="both"/>
         <w:rPr>
-          <w:rFonts w:ascii="Times New Roman" w:hAnsi="Times New Roman" w:cs="Times New Roman"/>
-          <w:lang w:val="en-CA"/>
-        </w:rPr>
-      </w:pPr>
-      <w:r>
-        <w:rPr>
-          <w:rFonts w:ascii="Times New Roman" w:hAnsi="Times New Roman" w:cs="Times New Roman"/>
+          <w:lang w:val="en-CA"/>
+        </w:rPr>
+      </w:pPr>
+      <w:r>
+        <w:rPr>
+          <w:lang w:val="en-CA"/>
+        </w:rPr>
+        <w:t>Here’s the English translation in a clear academic style:</w:t>
+      </w:r>
+    </w:p>
+    <w:p>
+      <w:pPr>
+        <w:jc w:val="both"/>
+        <w:rPr>
+          <w:lang w:val="en-CA"/>
+        </w:rPr>
+      </w:pPr>
+      <w:r>
+        <w:rPr>
+          <w:lang w:val="en-CA"/>
+        </w:rPr>
+        <w:t>Based on the Word file of the analysis plan, the results can be reproduced without major difficulties.</w:t>
+      </w:r>
+    </w:p>
+    <w:p>
+      <w:pPr>
+        <w:jc w:val="both"/>
+        <w:rPr>
+          <w:lang w:val="en-CA"/>
+        </w:rPr>
+      </w:pPr>
+    </w:p>
+    <w:p>
+      <w:pPr>
+        <w:jc w:val="both"/>
+        <w:rPr>
+          <w:lang w:val="en-CA"/>
+        </w:rPr>
+      </w:pPr>
+      <w:r>
+        <w:rPr>
           <w:noProof/>
         </w:rPr>
         <w:drawing>
-          <wp:anchor distT="0" distB="0" distL="114300" distR="114300" simplePos="0" relativeHeight="251659264" behindDoc="1" locked="0" layoutInCell="1" allowOverlap="1" wp14:anchorId="1C090749" wp14:editId="6FFD873D">
+          <wp:anchor distT="0" distB="0" distL="114300" distR="114300" simplePos="0" relativeHeight="251661312" behindDoc="1" locked="0" layoutInCell="1" allowOverlap="1" wp14:anchorId="20041FAF" wp14:editId="211CCC33">
             <wp:simplePos x="0" y="0"/>
             <wp:positionH relativeFrom="margin">
-              <wp:align>center</wp:align>
+              <wp:posOffset>63500</wp:posOffset>
             </wp:positionH>
             <wp:positionV relativeFrom="paragraph">
-              <wp:posOffset>1528445</wp:posOffset>
-            </wp:positionV>
-            <wp:extent cx="5474335" cy="1746250"/>
-            <wp:effectExtent l="0" t="0" r="0" b="6350"/>
-            <wp:wrapTight wrapText="bothSides">
-              <wp:wrapPolygon edited="0">
-                <wp:start x="0" y="0"/>
-                <wp:lineTo x="0" y="21443"/>
-                <wp:lineTo x="21497" y="21443"/>
-                <wp:lineTo x="21497" y="0"/>
-                <wp:lineTo x="0" y="0"/>
-              </wp:wrapPolygon>
-            </wp:wrapTight>
-            <wp:docPr id="1693557029" name="Image 1"/>
-            <wp:cNvGraphicFramePr>
-              <a:graphicFrameLocks xmlns:a="http://schemas.openxmlformats.org/drawingml/2006/main" noChangeAspect="1"/>
-            </wp:cNvGraphicFramePr>
-            <a:graphic xmlns:a="http://schemas.openxmlformats.org/drawingml/2006/main">
-              <a:graphicData uri="http://schemas.openxmlformats.org/drawingml/2006/picture">
-                <pic:pic xmlns:pic="http://schemas.openxmlformats.org/drawingml/2006/picture">
-                  <pic:nvPicPr>
-                    <pic:cNvPr id="0" name="Picture 2"/>
-                    <pic:cNvPicPr>
-                      <a:picLocks noChangeAspect="1" noChangeArrowheads="1"/>
-                    </pic:cNvPicPr>
-                  </pic:nvPicPr>
-                  <pic:blipFill>
-                    <a:blip r:embed="rId5">
-                      <a:extLst>
-                        <a:ext uri="{28A0092B-C50C-407E-A947-70E740481C1C}">
-                          <a14:useLocalDpi xmlns:a14="http://schemas.microsoft.com/office/drawing/2010/main" val="0"/>
-                        </a:ext>
-                      </a:extLst>
-                    </a:blip>
-                    <a:srcRect/>
-                    <a:stretch>
-                      <a:fillRect/>
-                    </a:stretch>
-                  </pic:blipFill>
-                  <pic:spPr bwMode="auto">
-                    <a:xfrm>
-                      <a:off x="0" y="0"/>
-                      <a:ext cx="5474335" cy="1746250"/>
-                    </a:xfrm>
-                    <a:prstGeom prst="rect">
-                      <a:avLst/>
-                    </a:prstGeom>
-                    <a:noFill/>
-                  </pic:spPr>
-                </pic:pic>
-              </a:graphicData>
-            </a:graphic>
-            <wp14:sizeRelH relativeFrom="page">
-              <wp14:pctWidth>0</wp14:pctWidth>
-            </wp14:sizeRelH>
-            <wp14:sizeRelV relativeFrom="page">
-              <wp14:pctHeight>0</wp14:pctHeight>
-            </wp14:sizeRelV>
-          </wp:anchor>
-        </w:drawing>
-      </w:r>
-      <w:r>
-        <w:rPr>
-          <w:rFonts w:ascii="Times New Roman" w:hAnsi="Times New Roman" w:cs="Times New Roman"/>
-          <w:lang w:val="en-CA"/>
-        </w:rPr>
-        <w:t xml:space="preserve">The reason for this is as follows: my partner Fabio and I did not fully understand what the exercise was about. We had instead shared files via GitHub containing the </w:t>
-      </w:r>
-      <w:r>
-        <w:rPr>
-          <w:rFonts w:ascii="Times New Roman" w:hAnsi="Times New Roman" w:cs="Times New Roman"/>
-          <w:b/>
-          <w:bCs/>
-          <w:lang w:val="en-CA"/>
-        </w:rPr>
-        <w:t>script</w:t>
-      </w:r>
-      <w:r>
-        <w:rPr>
-          <w:rFonts w:ascii="Times New Roman" w:hAnsi="Times New Roman" w:cs="Times New Roman"/>
-          <w:lang w:val="en-CA"/>
-        </w:rPr>
-        <w:t xml:space="preserve">, rather than a </w:t>
-      </w:r>
-      <w:r>
-        <w:rPr>
-          <w:rFonts w:ascii="Times New Roman" w:hAnsi="Times New Roman" w:cs="Times New Roman"/>
-          <w:b/>
-          <w:bCs/>
-          <w:lang w:val="en-CA"/>
-        </w:rPr>
-        <w:t>program (in text format)</w:t>
-      </w:r>
-      <w:r>
-        <w:rPr>
-          <w:rFonts w:ascii="Times New Roman" w:hAnsi="Times New Roman" w:cs="Times New Roman"/>
-          <w:lang w:val="en-CA"/>
-        </w:rPr>
-        <w:t xml:space="preserve"> describing the different steps to follow — namely, the selection of variables, their coding and cleaning, and the generation of descriptive and regression tables.</w:t>
-      </w:r>
-      <w:r>
-        <w:rPr>
-          <w:rFonts w:ascii="Times New Roman" w:hAnsi="Times New Roman" w:cs="Times New Roman"/>
-          <w:lang w:val="en-CA"/>
-        </w:rPr>
-        <w:br/>
-        <w:t>Nevertheless, using the code and the image file, we were able to easily reproduce the tables and results of these analyses (see image files below).</w:t>
-      </w:r>
-    </w:p>
-    <w:p>
-      <w:pPr>
-        <w:jc w:val="both"/>
-        <w:rPr>
-          <w:lang w:val="en-CA"/>
-        </w:rPr>
-      </w:pPr>
-      <w:r>
-        <w:drawing>
-          <wp:anchor distT="0" distB="0" distL="114300" distR="114300" simplePos="0" relativeHeight="251661312" behindDoc="1" locked="0" layoutInCell="1" allowOverlap="1" wp14:anchorId="20041FAF" wp14:editId="7FEF7BB2">
-            <wp:simplePos x="0" y="0"/>
-            <wp:positionH relativeFrom="margin">
-              <wp:posOffset>19050</wp:posOffset>
-            </wp:positionH>
-            <wp:positionV relativeFrom="paragraph">
-              <wp:posOffset>1878965</wp:posOffset>
+              <wp:posOffset>2553335</wp:posOffset>
             </wp:positionV>
             <wp:extent cx="5435600" cy="1498600"/>
             <wp:effectExtent l="0" t="0" r="0" b="6350"/>
@@ -233,7 +153,7 @@
                     <pic:cNvPicPr/>
                   </pic:nvPicPr>
                   <pic:blipFill>
-                    <a:blip r:embed="rId6">
+                    <a:blip r:embed="rId5">
                       <a:extLst>
                         <a:ext uri="{28A0092B-C50C-407E-A947-70E740481C1C}">
                           <a14:useLocalDpi xmlns:a14="http://schemas.microsoft.com/office/drawing/2010/main" val="0"/>
@@ -265,24 +185,9 @@
           </wp:anchor>
         </w:drawing>
       </w:r>
-    </w:p>
-    <w:p>
-      <w:pPr>
-        <w:jc w:val="both"/>
-        <w:rPr>
-          <w:lang w:val="en-CA"/>
-        </w:rPr>
-      </w:pPr>
-    </w:p>
-    <w:p>
-      <w:pPr>
-        <w:jc w:val="both"/>
-        <w:rPr>
-          <w:lang w:val="en-CA"/>
-        </w:rPr>
-      </w:pPr>
-      <w:r>
-        <w:rPr>
+      <w:r>
+        <w:rPr>
+          <w:noProof/>
           <w:lang w:val="en-CA"/>
         </w:rPr>
         <w:drawing>
@@ -301,7 +206,7 @@
                     <pic:cNvPicPr/>
                   </pic:nvPicPr>
                   <pic:blipFill>
-                    <a:blip r:embed="rId7"/>
+                    <a:blip r:embed="rId6"/>
                     <a:stretch>
                       <a:fillRect/>
                     </a:stretch>
@@ -331,28 +236,33 @@
           <w:lang w:val="en-CA"/>
         </w:rPr>
       </w:pPr>
-      <w:r>
+    </w:p>
+    <w:p>
+      <w:pPr>
+        <w:jc w:val="both"/>
         <w:rPr>
           <w:b/>
           <w:bCs/>
           <w:lang w:val="en-CA"/>
         </w:rPr>
-        <w:t>Where did things go off track? Was there one error that caused everything to go wrong?</w:t>
-      </w:r>
+      </w:pPr>
     </w:p>
     <w:p>
       <w:pPr>
         <w:jc w:val="both"/>
         <w:rPr>
-          <w:lang w:val="en-CA"/>
-        </w:rPr>
-      </w:pPr>
-      <w:r>
-        <w:rPr>
-          <w:lang w:val="en-CA"/>
-        </w:rPr>
-        <w:lastRenderedPageBreak/>
-        <w:t>Since I based my work on the code file, here is what I noticed:</w:t>
+          <w:b/>
+          <w:bCs/>
+          <w:lang w:val="en-CA"/>
+        </w:rPr>
+      </w:pPr>
+      <w:r>
+        <w:rPr>
+          <w:b/>
+          <w:bCs/>
+          <w:lang w:val="en-CA"/>
+        </w:rPr>
+        <w:t>Where did things go off track? Was there one error that caused everything to go wrong?</w:t>
       </w:r>
     </w:p>
     <w:p>
@@ -366,36 +276,34 @@
         <w:rPr>
           <w:lang w:val="en-CA"/>
         </w:rPr>
-        <w:t xml:space="preserve">Even though I used </w:t>
-      </w:r>
-      <w:proofErr w:type="spellStart"/>
-      <w:proofErr w:type="gramStart"/>
-      <w:r>
-        <w:rPr>
-          <w:lang w:val="en-CA"/>
-        </w:rPr>
-        <w:t>setwd</w:t>
-      </w:r>
-      <w:proofErr w:type="spellEnd"/>
-      <w:r>
-        <w:rPr>
-          <w:lang w:val="en-CA"/>
-        </w:rPr>
-        <w:t>(</w:t>
-      </w:r>
-      <w:proofErr w:type="gramEnd"/>
-      <w:r>
-        <w:rPr>
-          <w:lang w:val="en-CA"/>
-        </w:rPr>
-        <w:t>) to set my working directory and access the database, executing the command to load the dataset kept returning an error message, as shown above. It seemed that the R Markdown script forced me to work in a specific directory that was not the one I had defined. I had to open a new script and copy-paste each of the commands shown in the figure to solve the problem.</w:t>
+        <w:t>To assess what might have gone wrong, I carefully reviewed the script. Normally, running it should not cause any issues. However, although I used the setwd() function to set my working directory and access the database, executing the command to load the dataset kept returning an error, as shown above. It appears that the R Markdown file was forcing the use of a specific directory different from the one I had defined. To resolve this issue, I opened a new R script and manually copied each command from the R Markdown file to execute them separately</w:t>
+      </w:r>
+      <w:r>
+        <w:rPr>
+          <w:lang w:val="en-CA"/>
+        </w:rPr>
+        <w:t>.</w:t>
       </w:r>
     </w:p>
     <w:p>
       <w:pPr>
         <w:jc w:val="both"/>
-      </w:pPr>
-      <w:r>
+        <w:rPr>
+          <w:lang w:val="en-CA"/>
+        </w:rPr>
+      </w:pPr>
+    </w:p>
+    <w:p>
+      <w:pPr>
+        <w:jc w:val="both"/>
+        <w:rPr>
+          <w:lang w:val="en-CA"/>
+        </w:rPr>
+      </w:pPr>
+      <w:r>
+        <w:rPr>
+          <w:noProof/>
+        </w:rPr>
         <w:drawing>
           <wp:inline distT="0" distB="0" distL="0" distR="0" wp14:anchorId="31046B7D" wp14:editId="0B869445">
             <wp:extent cx="4730993" cy="1358970"/>
@@ -412,7 +320,7 @@
                     <pic:cNvPicPr/>
                   </pic:nvPicPr>
                   <pic:blipFill>
-                    <a:blip r:embed="rId8"/>
+                    <a:blip r:embed="rId7"/>
                     <a:stretch>
                       <a:fillRect/>
                     </a:stretch>
@@ -965,11 +873,163 @@
       </w:rPr>
     </w:lvl>
   </w:abstractNum>
+  <w:abstractNum w:abstractNumId="2" w15:restartNumberingAfterBreak="0">
+    <w:nsid w:val="6FC80E84"/>
+    <w:multiLevelType w:val="multilevel"/>
+    <w:tmpl w:val="36049138"/>
+    <w:lvl w:ilvl="0">
+      <w:start w:val="1"/>
+      <w:numFmt w:val="bullet"/>
+      <w:lvlText w:val=""/>
+      <w:lvlJc w:val="left"/>
+      <w:pPr>
+        <w:tabs>
+          <w:tab w:val="num" w:pos="720"/>
+        </w:tabs>
+        <w:ind w:left="720" w:hanging="360"/>
+      </w:pPr>
+      <w:rPr>
+        <w:rFonts w:ascii="Symbol" w:hAnsi="Symbol" w:hint="default"/>
+        <w:sz w:val="20"/>
+      </w:rPr>
+    </w:lvl>
+    <w:lvl w:ilvl="1" w:tentative="1">
+      <w:start w:val="1"/>
+      <w:numFmt w:val="bullet"/>
+      <w:lvlText w:val="o"/>
+      <w:lvlJc w:val="left"/>
+      <w:pPr>
+        <w:tabs>
+          <w:tab w:val="num" w:pos="1440"/>
+        </w:tabs>
+        <w:ind w:left="1440" w:hanging="360"/>
+      </w:pPr>
+      <w:rPr>
+        <w:rFonts w:ascii="Courier New" w:hAnsi="Courier New" w:hint="default"/>
+        <w:sz w:val="20"/>
+      </w:rPr>
+    </w:lvl>
+    <w:lvl w:ilvl="2" w:tentative="1">
+      <w:start w:val="1"/>
+      <w:numFmt w:val="bullet"/>
+      <w:lvlText w:val=""/>
+      <w:lvlJc w:val="left"/>
+      <w:pPr>
+        <w:tabs>
+          <w:tab w:val="num" w:pos="2160"/>
+        </w:tabs>
+        <w:ind w:left="2160" w:hanging="360"/>
+      </w:pPr>
+      <w:rPr>
+        <w:rFonts w:ascii="Wingdings" w:hAnsi="Wingdings" w:hint="default"/>
+        <w:sz w:val="20"/>
+      </w:rPr>
+    </w:lvl>
+    <w:lvl w:ilvl="3" w:tentative="1">
+      <w:start w:val="1"/>
+      <w:numFmt w:val="bullet"/>
+      <w:lvlText w:val=""/>
+      <w:lvlJc w:val="left"/>
+      <w:pPr>
+        <w:tabs>
+          <w:tab w:val="num" w:pos="2880"/>
+        </w:tabs>
+        <w:ind w:left="2880" w:hanging="360"/>
+      </w:pPr>
+      <w:rPr>
+        <w:rFonts w:ascii="Wingdings" w:hAnsi="Wingdings" w:hint="default"/>
+        <w:sz w:val="20"/>
+      </w:rPr>
+    </w:lvl>
+    <w:lvl w:ilvl="4" w:tentative="1">
+      <w:start w:val="1"/>
+      <w:numFmt w:val="bullet"/>
+      <w:lvlText w:val=""/>
+      <w:lvlJc w:val="left"/>
+      <w:pPr>
+        <w:tabs>
+          <w:tab w:val="num" w:pos="3600"/>
+        </w:tabs>
+        <w:ind w:left="3600" w:hanging="360"/>
+      </w:pPr>
+      <w:rPr>
+        <w:rFonts w:ascii="Wingdings" w:hAnsi="Wingdings" w:hint="default"/>
+        <w:sz w:val="20"/>
+      </w:rPr>
+    </w:lvl>
+    <w:lvl w:ilvl="5" w:tentative="1">
+      <w:start w:val="1"/>
+      <w:numFmt w:val="bullet"/>
+      <w:lvlText w:val=""/>
+      <w:lvlJc w:val="left"/>
+      <w:pPr>
+        <w:tabs>
+          <w:tab w:val="num" w:pos="4320"/>
+        </w:tabs>
+        <w:ind w:left="4320" w:hanging="360"/>
+      </w:pPr>
+      <w:rPr>
+        <w:rFonts w:ascii="Wingdings" w:hAnsi="Wingdings" w:hint="default"/>
+        <w:sz w:val="20"/>
+      </w:rPr>
+    </w:lvl>
+    <w:lvl w:ilvl="6" w:tentative="1">
+      <w:start w:val="1"/>
+      <w:numFmt w:val="bullet"/>
+      <w:lvlText w:val=""/>
+      <w:lvlJc w:val="left"/>
+      <w:pPr>
+        <w:tabs>
+          <w:tab w:val="num" w:pos="5040"/>
+        </w:tabs>
+        <w:ind w:left="5040" w:hanging="360"/>
+      </w:pPr>
+      <w:rPr>
+        <w:rFonts w:ascii="Wingdings" w:hAnsi="Wingdings" w:hint="default"/>
+        <w:sz w:val="20"/>
+      </w:rPr>
+    </w:lvl>
+    <w:lvl w:ilvl="7" w:tentative="1">
+      <w:start w:val="1"/>
+      <w:numFmt w:val="bullet"/>
+      <w:lvlText w:val=""/>
+      <w:lvlJc w:val="left"/>
+      <w:pPr>
+        <w:tabs>
+          <w:tab w:val="num" w:pos="5760"/>
+        </w:tabs>
+        <w:ind w:left="5760" w:hanging="360"/>
+      </w:pPr>
+      <w:rPr>
+        <w:rFonts w:ascii="Wingdings" w:hAnsi="Wingdings" w:hint="default"/>
+        <w:sz w:val="20"/>
+      </w:rPr>
+    </w:lvl>
+    <w:lvl w:ilvl="8" w:tentative="1">
+      <w:start w:val="1"/>
+      <w:numFmt w:val="bullet"/>
+      <w:lvlText w:val=""/>
+      <w:lvlJc w:val="left"/>
+      <w:pPr>
+        <w:tabs>
+          <w:tab w:val="num" w:pos="6480"/>
+        </w:tabs>
+        <w:ind w:left="6480" w:hanging="360"/>
+      </w:pPr>
+      <w:rPr>
+        <w:rFonts w:ascii="Wingdings" w:hAnsi="Wingdings" w:hint="default"/>
+        <w:sz w:val="20"/>
+      </w:rPr>
+    </w:lvl>
+  </w:abstractNum>
   <w:num w:numId="1" w16cid:durableId="522325356">
     <w:abstractNumId w:val="1"/>
   </w:num>
   <w:num w:numId="2" w16cid:durableId="1329750899">
     <w:abstractNumId w:val="0"/>
+  </w:num>
+  <w:num w:numId="3" w16cid:durableId="1578319400">
+    <w:abstractNumId w:val="2"/>
   </w:num>
 </w:numbering>
 </file>
@@ -1890,6 +1950,19 @@
       <w:spacing w:val="5"/>
     </w:rPr>
   </w:style>
+  <w:style w:type="character" w:styleId="CodeHTML">
+    <w:name w:val="HTML Code"/>
+    <w:basedOn w:val="Policepardfaut"/>
+    <w:uiPriority w:val="99"/>
+    <w:semiHidden/>
+    <w:unhideWhenUsed/>
+    <w:rsid w:val="00A2424E"/>
+    <w:rPr>
+      <w:rFonts w:ascii="Courier New" w:eastAsia="Times New Roman" w:hAnsi="Courier New" w:cs="Courier New"/>
+      <w:sz w:val="20"/>
+      <w:szCs w:val="20"/>
+    </w:rPr>
+  </w:style>
 </w:styles>
 </file>
 

</xml_diff>